<commit_message>
CNN changes and slides
</commit_message>
<xml_diff>
--- a/tfdl/Course/09-Course-Slides-and-Docs/TensorFlow Summary.docx
+++ b/tfdl/Course/09-Course-Slides-and-Docs/TensorFlow Summary.docx
@@ -1,6 +1,6 @@
 
 <file path=word/document.xml><?xml version="1.0" encoding="utf-8"?>
-<w:document xmlns:wpc="http://schemas.microsoft.com/office/word/2010/wordprocessingCanvas" xmlns:mo="http://schemas.microsoft.com/office/mac/office/2008/main" xmlns:mc="http://schemas.openxmlformats.org/markup-compatibility/2006" xmlns:mv="urn:schemas-microsoft-com:mac:vml" xmlns:o="urn:schemas-microsoft-com:office:office" xmlns:r="http://schemas.openxmlformats.org/officeDocument/2006/relationships" xmlns:m="http://schemas.openxmlformats.org/officeDocument/2006/math" xmlns:v="urn:schemas-microsoft-com:vml" xmlns:wp14="http://schemas.microsoft.com/office/word/2010/wordprocessingDrawing" xmlns:wp="http://schemas.openxmlformats.org/drawingml/2006/wordprocessingDrawing" xmlns:w10="urn:schemas-microsoft-com:office:word" xmlns:w="http://schemas.openxmlformats.org/wordprocessingml/2006/main" xmlns:w14="http://schemas.microsoft.com/office/word/2010/wordml" xmlns:w15="http://schemas.microsoft.com/office/word/2012/wordml" xmlns:wpg="http://schemas.microsoft.com/office/word/2010/wordprocessingGroup" xmlns:wpi="http://schemas.microsoft.com/office/word/2010/wordprocessingInk" xmlns:wne="http://schemas.microsoft.com/office/word/2006/wordml" xmlns:wps="http://schemas.microsoft.com/office/word/2010/wordprocessingShape" mc:Ignorable="w14 w15 wp14">
+<w:document xmlns:wpc="http://schemas.microsoft.com/office/word/2010/wordprocessingCanvas" xmlns:cx="http://schemas.microsoft.com/office/drawing/2014/chartex" xmlns:cx1="http://schemas.microsoft.com/office/drawing/2015/9/8/chartex" xmlns:mc="http://schemas.openxmlformats.org/markup-compatibility/2006" xmlns:o="urn:schemas-microsoft-com:office:office" xmlns:r="http://schemas.openxmlformats.org/officeDocument/2006/relationships" xmlns:m="http://schemas.openxmlformats.org/officeDocument/2006/math" xmlns:v="urn:schemas-microsoft-com:vml" xmlns:wp14="http://schemas.microsoft.com/office/word/2010/wordprocessingDrawing" xmlns:wp="http://schemas.openxmlformats.org/drawingml/2006/wordprocessingDrawing" xmlns:w10="urn:schemas-microsoft-com:office:word" xmlns:w="http://schemas.openxmlformats.org/wordprocessingml/2006/main" xmlns:w14="http://schemas.microsoft.com/office/word/2010/wordml" xmlns:w15="http://schemas.microsoft.com/office/word/2012/wordml" xmlns:w16se="http://schemas.microsoft.com/office/word/2015/wordml/symex" xmlns:wpg="http://schemas.microsoft.com/office/word/2010/wordprocessingGroup" xmlns:wpi="http://schemas.microsoft.com/office/word/2010/wordprocessingInk" xmlns:wne="http://schemas.microsoft.com/office/word/2006/wordml" xmlns:wps="http://schemas.microsoft.com/office/word/2010/wordprocessingShape" mc:Ignorable="w14 w15 w16se wp14">
   <w:body>
     <w:p>
       <w:pPr>
@@ -9,7 +9,6 @@
           <w:b/>
           <w:sz w:val="40"/>
           <w:u w:val="single"/>
-          <w:lang w:val="es-ES"/>
         </w:rPr>
       </w:pPr>
       <w:r>
@@ -17,40 +16,23 @@
           <w:b/>
           <w:sz w:val="40"/>
           <w:u w:val="single"/>
-          <w:lang w:val="es-ES"/>
-        </w:rPr>
-        <w:t>TensorFlow Summary</w:t>
-      </w:r>
-      <w:bookmarkStart w:id="0" w:name="_GoBack"/>
-      <w:bookmarkEnd w:id="0"/>
-    </w:p>
-    <w:p>
-      <w:pPr>
-        <w:rPr>
-          <w:lang w:val="es-ES"/>
-        </w:rPr>
-      </w:pPr>
-    </w:p>
-    <w:p>
-      <w:pPr>
-        <w:rPr>
-          <w:lang w:val="es-ES"/>
-        </w:rPr>
-      </w:pPr>
-    </w:p>
+        </w:rPr>
+        <w:t>Machine Learning and Neural Networks Theory</w:t>
+      </w:r>
+    </w:p>
+    <w:p/>
+    <w:p/>
     <w:p>
       <w:pPr>
         <w:rPr>
           <w:b/>
           <w:u w:val="single"/>
-          <w:lang w:val="es-ES"/>
         </w:rPr>
       </w:pPr>
       <w:r>
         <w:rPr>
           <w:b/>
           <w:u w:val="single"/>
-          <w:lang w:val="es-ES"/>
         </w:rPr>
         <w:t>Title</w:t>
       </w:r>
@@ -60,101 +42,1350 @@
         <w:rPr>
           <w:b/>
           <w:u w:val="single"/>
-          <w:lang w:val="es-ES"/>
-        </w:rPr>
-      </w:pPr>
-    </w:p>
-    <w:p>
-      <w:pPr>
-        <w:rPr>
-          <w:lang w:val="es-ES"/>
-        </w:rPr>
-      </w:pPr>
-      <w:r>
-        <w:rPr>
-          <w:lang w:val="es-ES"/>
-        </w:rPr>
+        </w:rPr>
+      </w:pPr>
+    </w:p>
+    <w:p>
+      <w:r>
         <w:t>Options:</w:t>
       </w:r>
     </w:p>
-    <w:p>
-      <w:pPr>
-        <w:rPr>
-          <w:lang w:val="es-ES"/>
-        </w:rPr>
-      </w:pPr>
-    </w:p>
-    <w:p>
-      <w:pPr>
-        <w:pStyle w:val="ListParagraph"/>
+    <w:p/>
+    <w:p>
+      <w:pPr>
+        <w:pStyle w:val="Prrafodelista"/>
         <w:numPr>
           <w:ilvl w:val="0"/>
           <w:numId w:val="1"/>
         </w:numPr>
-        <w:rPr>
-          <w:lang w:val="es-ES"/>
-        </w:rPr>
-      </w:pPr>
-      <w:r>
-        <w:rPr>
-          <w:lang w:val="es-ES"/>
-        </w:rPr>
+      </w:pPr>
+      <w:r>
         <w:t>Option1</w:t>
       </w:r>
     </w:p>
     <w:p>
       <w:pPr>
-        <w:pStyle w:val="ListParagraph"/>
-        <w:rPr>
-          <w:lang w:val="es-ES"/>
-        </w:rPr>
-      </w:pPr>
-    </w:p>
-    <w:p>
-      <w:pPr>
-        <w:pStyle w:val="ListParagraph"/>
+        <w:pStyle w:val="Prrafodelista"/>
+      </w:pPr>
+    </w:p>
+    <w:p>
+      <w:pPr>
+        <w:pStyle w:val="Prrafodelista"/>
         <w:numPr>
           <w:ilvl w:val="0"/>
           <w:numId w:val="1"/>
         </w:numPr>
-        <w:rPr>
-          <w:lang w:val="es-ES"/>
-        </w:rPr>
-      </w:pPr>
-      <w:r>
-        <w:rPr>
-          <w:lang w:val="es-ES"/>
-        </w:rPr>
+      </w:pPr>
+      <w:r>
         <w:t>Option2</w:t>
       </w:r>
     </w:p>
-    <w:p>
-      <w:pPr>
-        <w:rPr>
-          <w:lang w:val="es-ES"/>
-        </w:rPr>
-      </w:pPr>
-    </w:p>
-    <w:p>
-      <w:pPr>
-        <w:pStyle w:val="ListParagraph"/>
+    <w:p/>
+    <w:p>
+      <w:pPr>
+        <w:pStyle w:val="Prrafodelista"/>
         <w:ind w:left="0"/>
-        <w:rPr>
-          <w:lang w:val="es-ES"/>
-        </w:rPr>
-      </w:pPr>
-      <w:r>
-        <w:rPr>
-          <w:lang w:val="es-ES"/>
-        </w:rPr>
+      </w:pPr>
+      <w:r>
         <w:t>Text</w:t>
       </w:r>
       <w:r>
-        <w:rPr>
-          <w:lang w:val="es-ES"/>
-        </w:rPr>
         <w:t xml:space="preserve"> </w:t>
       </w:r>
+    </w:p>
+    <w:p>
+      <w:pPr>
+        <w:pStyle w:val="Prrafodelista"/>
+        <w:ind w:left="0"/>
+      </w:pPr>
+    </w:p>
+    <w:p>
+      <w:pPr>
+        <w:pStyle w:val="Prrafodelista"/>
+        <w:ind w:left="0"/>
+      </w:pPr>
+    </w:p>
+    <w:p>
+      <w:pPr>
+        <w:pStyle w:val="Prrafodelista"/>
+        <w:numPr>
+          <w:ilvl w:val="0"/>
+          <w:numId w:val="2"/>
+        </w:numPr>
+        <w:rPr>
+          <w:b/>
+          <w:u w:val="single"/>
+        </w:rPr>
+      </w:pPr>
+      <w:r>
+        <w:rPr>
+          <w:b/>
+          <w:u w:val="single"/>
+        </w:rPr>
+        <w:t>Convolutional Neural Networks</w:t>
+      </w:r>
+    </w:p>
+    <w:p>
+      <w:pPr>
+        <w:pStyle w:val="Prrafodelista"/>
+        <w:ind w:left="360"/>
+        <w:rPr>
+          <w:b/>
+          <w:u w:val="single"/>
+        </w:rPr>
+      </w:pPr>
+    </w:p>
+    <w:p>
+      <w:pPr>
+        <w:pStyle w:val="Prrafodelista"/>
+        <w:numPr>
+          <w:ilvl w:val="1"/>
+          <w:numId w:val="2"/>
+        </w:numPr>
+        <w:rPr>
+          <w:b/>
+          <w:u w:val="single"/>
+        </w:rPr>
+      </w:pPr>
+      <w:r>
+        <w:rPr>
+          <w:b/>
+          <w:u w:val="single"/>
+        </w:rPr>
+        <w:t>MNIST database</w:t>
+      </w:r>
+    </w:p>
+    <w:p>
+      <w:pPr>
+        <w:rPr>
+          <w:b/>
+          <w:u w:val="single"/>
+        </w:rPr>
+      </w:pPr>
+    </w:p>
+    <w:p>
+      <w:pPr>
+        <w:ind w:left="360" w:firstLine="360"/>
+      </w:pPr>
+      <w:r>
+        <w:t>The MNIST database of handwritten digits</w:t>
+      </w:r>
+      <w:r>
+        <w:t xml:space="preserve"> from 0 to 9</w:t>
+      </w:r>
+      <w:r>
+        <w:t xml:space="preserve">, available from </w:t>
+      </w:r>
+      <w:r>
+        <w:t>their</w:t>
+      </w:r>
+      <w:r>
+        <w:t xml:space="preserve"> </w:t>
+      </w:r>
+      <w:r>
+        <w:t>web</w:t>
+      </w:r>
+      <w:r>
+        <w:t>page, has a t</w:t>
+      </w:r>
+      <w:r>
+        <w:t xml:space="preserve">raining set of </w:t>
+      </w:r>
+      <w:r>
+        <w:t>55</w:t>
+      </w:r>
+      <w:r>
+        <w:t>.000 examples, a test set of 10.</w:t>
+      </w:r>
+      <w:r>
+        <w:t>000 examples</w:t>
+      </w:r>
+      <w:r>
+        <w:t xml:space="preserve"> and a validation set of 5.000 examples</w:t>
+      </w:r>
+      <w:r>
+        <w:t>. It is a subset of a larger set available from NIST. The digits have been size-normalized and centered in a fixed-size image.</w:t>
+      </w:r>
+    </w:p>
+    <w:p>
+      <w:pPr>
+        <w:ind w:left="360" w:firstLine="720"/>
+      </w:pPr>
+    </w:p>
+    <w:p>
+      <w:pPr>
+        <w:pStyle w:val="Prrafodelista"/>
+        <w:ind w:left="360" w:firstLine="360"/>
+      </w:pPr>
+      <w:r>
+        <w:t>It is a good database for people who want to try learning techniques and pattern recognition methods on real-world data while spending minimal efforts on preprocessing and formatting.</w:t>
+      </w:r>
+    </w:p>
+    <w:p>
+      <w:pPr>
+        <w:pStyle w:val="Prrafodelista"/>
+        <w:ind w:left="360" w:firstLine="360"/>
+      </w:pPr>
+    </w:p>
+    <w:p>
+      <w:pPr>
+        <w:pStyle w:val="Prrafodelista"/>
+        <w:ind w:left="360" w:firstLine="360"/>
+      </w:pPr>
+      <w:r>
+        <w:t>A single digit image can be represented as an array of 28x28 pixels. The values of the array represent the grayscale image.</w:t>
+      </w:r>
+    </w:p>
+    <w:p>
+      <w:pPr>
+        <w:pStyle w:val="Prrafodelista"/>
+        <w:ind w:left="0" w:firstLine="360"/>
+      </w:pPr>
+    </w:p>
+    <w:p>
+      <w:pPr>
+        <w:pStyle w:val="Prrafodelista"/>
+        <w:ind w:left="0" w:firstLine="360"/>
+      </w:pPr>
+      <w:r>
+        <w:rPr>
+          <w:lang w:val="en-US"/>
+        </w:rPr>
+        <w:drawing>
+          <wp:inline distT="0" distB="0" distL="0" distR="0" wp14:anchorId="0F414FED" wp14:editId="57229AF7">
+            <wp:extent cx="5045528" cy="1926658"/>
+            <wp:effectExtent l="0" t="0" r="3175" b="0"/>
+            <wp:docPr id="1" name="Imagen 1"/>
+            <wp:cNvGraphicFramePr>
+              <a:graphicFrameLocks xmlns:a="http://schemas.openxmlformats.org/drawingml/2006/main" noChangeAspect="1"/>
+            </wp:cNvGraphicFramePr>
+            <a:graphic xmlns:a="http://schemas.openxmlformats.org/drawingml/2006/main">
+              <a:graphicData uri="http://schemas.openxmlformats.org/drawingml/2006/picture">
+                <pic:pic xmlns:pic="http://schemas.openxmlformats.org/drawingml/2006/picture">
+                  <pic:nvPicPr>
+                    <pic:cNvPr id="1" name=""/>
+                    <pic:cNvPicPr/>
+                  </pic:nvPicPr>
+                  <pic:blipFill>
+                    <a:blip r:embed="rId7"/>
+                    <a:stretch>
+                      <a:fillRect/>
+                    </a:stretch>
+                  </pic:blipFill>
+                  <pic:spPr>
+                    <a:xfrm>
+                      <a:off x="0" y="0"/>
+                      <a:ext cx="5067890" cy="1935197"/>
+                    </a:xfrm>
+                    <a:prstGeom prst="rect">
+                      <a:avLst/>
+                    </a:prstGeom>
+                  </pic:spPr>
+                </pic:pic>
+              </a:graphicData>
+            </a:graphic>
+          </wp:inline>
+        </w:drawing>
+      </w:r>
+    </w:p>
+    <w:p>
+      <w:pPr>
+        <w:pStyle w:val="Prrafodelista"/>
+        <w:ind w:left="0" w:firstLine="360"/>
+      </w:pPr>
+    </w:p>
+    <w:p>
+      <w:pPr>
+        <w:pStyle w:val="Prrafodelista"/>
+        <w:ind w:left="0" w:firstLine="360"/>
+        <w:jc w:val="center"/>
+        <w:rPr>
+          <w:i/>
+        </w:rPr>
+      </w:pPr>
+      <w:r>
+        <w:rPr>
+          <w:i/>
+          <w:sz w:val="20"/>
+        </w:rPr>
+        <w:t xml:space="preserve">Image 1. </w:t>
+      </w:r>
+      <w:r>
+        <w:rPr>
+          <w:i/>
+          <w:sz w:val="20"/>
+        </w:rPr>
+        <w:t>Representation of an image as a</w:t>
+      </w:r>
+      <w:r>
+        <w:rPr>
+          <w:i/>
+          <w:sz w:val="20"/>
+        </w:rPr>
+        <w:t xml:space="preserve"> </w:t>
+      </w:r>
+      <w:r>
+        <w:rPr>
+          <w:i/>
+          <w:sz w:val="20"/>
+        </w:rPr>
+        <w:t xml:space="preserve">2-D </w:t>
+      </w:r>
+      <w:r>
+        <w:rPr>
+          <w:i/>
+          <w:sz w:val="20"/>
+        </w:rPr>
+        <w:t>array</w:t>
+      </w:r>
+      <w:r>
+        <w:rPr>
+          <w:i/>
+        </w:rPr>
+        <w:t>.</w:t>
+      </w:r>
+    </w:p>
+    <w:p>
+      <w:pPr>
+        <w:pStyle w:val="Prrafodelista"/>
+        <w:ind w:left="0" w:firstLine="360"/>
+      </w:pPr>
+    </w:p>
+    <w:p>
+      <w:pPr>
+        <w:pStyle w:val="Prrafodelista"/>
+        <w:ind w:left="0" w:firstLine="360"/>
+      </w:pPr>
+    </w:p>
+    <w:p>
+      <w:pPr>
+        <w:pStyle w:val="Prrafodelista"/>
+        <w:ind w:left="360" w:firstLine="360"/>
+      </w:pPr>
+    </w:p>
+    <w:p>
+      <w:pPr>
+        <w:pStyle w:val="Prrafodelista"/>
+        <w:ind w:left="360" w:firstLine="360"/>
+      </w:pPr>
+      <w:r>
+        <w:lastRenderedPageBreak/>
+        <w:t>We can flatten this array to a 1-D vector of 784 numbers (28x28). Either (784,1) or (1,784) is fine, as long as the dimensions are consistent.</w:t>
+      </w:r>
+    </w:p>
+    <w:p>
+      <w:pPr>
+        <w:pStyle w:val="Prrafodelista"/>
+        <w:ind w:left="0" w:firstLine="360"/>
+      </w:pPr>
+    </w:p>
+    <w:p>
+      <w:pPr>
+        <w:pStyle w:val="Prrafodelista"/>
+        <w:ind w:left="0"/>
+        <w:jc w:val="center"/>
+      </w:pPr>
+      <w:r>
+        <w:rPr>
+          <w:lang w:val="en-US"/>
+        </w:rPr>
+        <w:drawing>
+          <wp:inline distT="0" distB="0" distL="0" distR="0" wp14:anchorId="727EF080" wp14:editId="2EA55DDD">
+            <wp:extent cx="2699657" cy="813100"/>
+            <wp:effectExtent l="0" t="0" r="5715" b="6350"/>
+            <wp:docPr id="2" name="Imagen 2"/>
+            <wp:cNvGraphicFramePr>
+              <a:graphicFrameLocks xmlns:a="http://schemas.openxmlformats.org/drawingml/2006/main" noChangeAspect="1"/>
+            </wp:cNvGraphicFramePr>
+            <a:graphic xmlns:a="http://schemas.openxmlformats.org/drawingml/2006/main">
+              <a:graphicData uri="http://schemas.openxmlformats.org/drawingml/2006/picture">
+                <pic:pic xmlns:pic="http://schemas.openxmlformats.org/drawingml/2006/picture">
+                  <pic:nvPicPr>
+                    <pic:cNvPr id="0" name="Picture 1"/>
+                    <pic:cNvPicPr>
+                      <a:picLocks noChangeAspect="1" noChangeArrowheads="1"/>
+                    </pic:cNvPicPr>
+                  </pic:nvPicPr>
+                  <pic:blipFill>
+                    <a:blip r:embed="rId8">
+                      <a:extLst>
+                        <a:ext uri="{28A0092B-C50C-407E-A947-70E740481C1C}">
+                          <a14:useLocalDpi xmlns:a14="http://schemas.microsoft.com/office/drawing/2010/main" val="0"/>
+                        </a:ext>
+                      </a:extLst>
+                    </a:blip>
+                    <a:srcRect/>
+                    <a:stretch>
+                      <a:fillRect/>
+                    </a:stretch>
+                  </pic:blipFill>
+                  <pic:spPr bwMode="auto">
+                    <a:xfrm>
+                      <a:off x="0" y="0"/>
+                      <a:ext cx="2724060" cy="820450"/>
+                    </a:xfrm>
+                    <a:prstGeom prst="rect">
+                      <a:avLst/>
+                    </a:prstGeom>
+                    <a:noFill/>
+                    <a:ln>
+                      <a:noFill/>
+                    </a:ln>
+                  </pic:spPr>
+                </pic:pic>
+              </a:graphicData>
+            </a:graphic>
+          </wp:inline>
+        </w:drawing>
+      </w:r>
+    </w:p>
+    <w:p>
+      <w:pPr>
+        <w:pStyle w:val="Prrafodelista"/>
+        <w:ind w:left="0" w:firstLine="360"/>
+        <w:jc w:val="center"/>
+        <w:rPr>
+          <w:i/>
+          <w:sz w:val="20"/>
+        </w:rPr>
+      </w:pPr>
+      <w:r>
+        <w:rPr>
+          <w:i/>
+          <w:sz w:val="20"/>
+        </w:rPr>
+        <w:t>Image 2</w:t>
+      </w:r>
+      <w:r>
+        <w:rPr>
+          <w:i/>
+          <w:sz w:val="20"/>
+        </w:rPr>
+        <w:t>. Representation of an image as a 1-D array.</w:t>
+      </w:r>
+    </w:p>
+    <w:p>
+      <w:pPr>
+        <w:pStyle w:val="Prrafodelista"/>
+        <w:ind w:left="0" w:firstLine="360"/>
+        <w:jc w:val="center"/>
+        <w:rPr>
+          <w:i/>
+        </w:rPr>
+      </w:pPr>
+    </w:p>
+    <w:p>
+      <w:pPr>
+        <w:pStyle w:val="Prrafodelista"/>
+        <w:ind w:left="360" w:firstLine="360"/>
+      </w:pPr>
+      <w:r>
+        <w:t>Flattering out the image, ends up removing some 2-D information, such as the relationship of a pixel to its neighboring pixels.</w:t>
+      </w:r>
+    </w:p>
+    <w:p>
+      <w:pPr>
+        <w:pStyle w:val="Prrafodelista"/>
+        <w:ind w:left="360" w:firstLine="360"/>
+      </w:pPr>
+    </w:p>
+    <w:p>
+      <w:pPr>
+        <w:pStyle w:val="Prrafodelista"/>
+        <w:ind w:left="360" w:firstLine="360"/>
+      </w:pPr>
+      <w:r>
+        <w:t xml:space="preserve">We can think the entire group of the </w:t>
+      </w:r>
+      <w:r>
+        <w:t>55</w:t>
+      </w:r>
+      <w:r>
+        <w:t xml:space="preserve">.000 images as a tensor (an N-dimensional array). For labeling purposes, there’s something called the </w:t>
+      </w:r>
+      <w:r>
+        <w:rPr>
+          <w:b/>
+        </w:rPr>
+        <w:t>One-Hot Encoding</w:t>
+      </w:r>
+      <w:r>
+        <w:t>.</w:t>
+      </w:r>
+      <w:r>
+        <w:t xml:space="preserve"> This means that instead of having string labels, we’ll have a single array for each image.</w:t>
+      </w:r>
+    </w:p>
+    <w:p>
+      <w:pPr>
+        <w:pStyle w:val="Prrafodelista"/>
+        <w:ind w:left="0" w:firstLine="360"/>
+      </w:pPr>
+    </w:p>
+    <w:p>
+      <w:pPr>
+        <w:pStyle w:val="Prrafodelista"/>
+        <w:ind w:left="0" w:firstLine="360"/>
+        <w:jc w:val="center"/>
+      </w:pPr>
+      <w:r>
+        <w:rPr>
+          <w:lang w:val="en-US"/>
+        </w:rPr>
+        <w:drawing>
+          <wp:inline distT="0" distB="0" distL="0" distR="0" wp14:anchorId="5049488F" wp14:editId="6FA8207F">
+            <wp:extent cx="2628900" cy="1038115"/>
+            <wp:effectExtent l="0" t="0" r="0" b="0"/>
+            <wp:docPr id="3" name="Imagen 3"/>
+            <wp:cNvGraphicFramePr>
+              <a:graphicFrameLocks xmlns:a="http://schemas.openxmlformats.org/drawingml/2006/main" noChangeAspect="1"/>
+            </wp:cNvGraphicFramePr>
+            <a:graphic xmlns:a="http://schemas.openxmlformats.org/drawingml/2006/main">
+              <a:graphicData uri="http://schemas.openxmlformats.org/drawingml/2006/picture">
+                <pic:pic xmlns:pic="http://schemas.openxmlformats.org/drawingml/2006/picture">
+                  <pic:nvPicPr>
+                    <pic:cNvPr id="0" name="Picture 2"/>
+                    <pic:cNvPicPr>
+                      <a:picLocks noChangeAspect="1" noChangeArrowheads="1"/>
+                    </pic:cNvPicPr>
+                  </pic:nvPicPr>
+                  <pic:blipFill>
+                    <a:blip r:embed="rId9" cstate="hqprint">
+                      <a:extLst>
+                        <a:ext uri="{28A0092B-C50C-407E-A947-70E740481C1C}">
+                          <a14:useLocalDpi xmlns:a14="http://schemas.microsoft.com/office/drawing/2010/main" val="0"/>
+                        </a:ext>
+                      </a:extLst>
+                    </a:blip>
+                    <a:srcRect/>
+                    <a:stretch>
+                      <a:fillRect/>
+                    </a:stretch>
+                  </pic:blipFill>
+                  <pic:spPr bwMode="auto">
+                    <a:xfrm>
+                      <a:off x="0" y="0"/>
+                      <a:ext cx="2640208" cy="1042580"/>
+                    </a:xfrm>
+                    <a:prstGeom prst="rect">
+                      <a:avLst/>
+                    </a:prstGeom>
+                    <a:noFill/>
+                    <a:ln>
+                      <a:noFill/>
+                    </a:ln>
+                  </pic:spPr>
+                </pic:pic>
+              </a:graphicData>
+            </a:graphic>
+          </wp:inline>
+        </w:drawing>
+      </w:r>
+    </w:p>
+    <w:p>
+      <w:pPr>
+        <w:pStyle w:val="Prrafodelista"/>
+        <w:ind w:left="0" w:firstLine="360"/>
+        <w:jc w:val="center"/>
+      </w:pPr>
+    </w:p>
+    <w:p>
+      <w:pPr>
+        <w:pStyle w:val="Prrafodelista"/>
+        <w:ind w:left="0" w:firstLine="360"/>
+        <w:jc w:val="center"/>
+        <w:rPr>
+          <w:i/>
+          <w:sz w:val="20"/>
+        </w:rPr>
+      </w:pPr>
+      <w:r>
+        <w:rPr>
+          <w:i/>
+          <w:sz w:val="20"/>
+        </w:rPr>
+        <w:t>Image 3. A tensor or N-dimensional array of images.</w:t>
+      </w:r>
+    </w:p>
+    <w:p>
+      <w:pPr>
+        <w:pStyle w:val="Prrafodelista"/>
+        <w:ind w:left="0"/>
+      </w:pPr>
+    </w:p>
+    <w:p>
+      <w:pPr>
+        <w:pStyle w:val="Prrafodelista"/>
+        <w:ind w:left="360" w:firstLine="360"/>
+      </w:pPr>
+      <w:r>
+        <w:t>The label is represented based off the index position in the label array. The corresponding label will be a 1 at the index loca</w:t>
+      </w:r>
+      <w:r>
+        <w:t xml:space="preserve">tion and zero every where else. </w:t>
+      </w:r>
+      <w:r>
+        <w:t>For example, an image of “4” would have this label: [0,0,0,0,1,0,0,0,0,0]</w:t>
+      </w:r>
+      <w:r>
+        <w:t xml:space="preserve">. </w:t>
+      </w:r>
+    </w:p>
+    <w:p>
+      <w:pPr>
+        <w:pStyle w:val="Prrafodelista"/>
+        <w:ind w:left="360" w:firstLine="360"/>
+      </w:pPr>
+    </w:p>
+    <w:p>
+      <w:pPr>
+        <w:pStyle w:val="Prrafodelista"/>
+        <w:ind w:left="360" w:firstLine="360"/>
+      </w:pPr>
+      <w:r>
+        <w:t>As a result, the labels for the training data</w:t>
+      </w:r>
+      <w:r>
+        <w:t xml:space="preserve"> end up being a large 2-D array.</w:t>
+      </w:r>
+      <w:r>
+        <w:t xml:space="preserve"> Where 10 are the possible digits (0 to 9) and 55.000 are all the images.</w:t>
+      </w:r>
+    </w:p>
+    <w:p>
+      <w:pPr>
+        <w:pStyle w:val="Prrafodelista"/>
+        <w:ind w:left="0" w:firstLine="360"/>
+      </w:pPr>
+    </w:p>
+    <w:p>
+      <w:pPr>
+        <w:pStyle w:val="Prrafodelista"/>
+        <w:ind w:left="0" w:firstLine="360"/>
+        <w:jc w:val="center"/>
+      </w:pPr>
+      <w:r>
+        <w:rPr>
+          <w:lang w:val="en-US"/>
+        </w:rPr>
+        <w:drawing>
+          <wp:inline distT="0" distB="0" distL="0" distR="0" wp14:anchorId="2A5B02CB" wp14:editId="7F72E241">
+            <wp:extent cx="2852057" cy="822928"/>
+            <wp:effectExtent l="0" t="0" r="5715" b="0"/>
+            <wp:docPr id="4" name="Imagen 4"/>
+            <wp:cNvGraphicFramePr>
+              <a:graphicFrameLocks xmlns:a="http://schemas.openxmlformats.org/drawingml/2006/main" noChangeAspect="1"/>
+            </wp:cNvGraphicFramePr>
+            <a:graphic xmlns:a="http://schemas.openxmlformats.org/drawingml/2006/main">
+              <a:graphicData uri="http://schemas.openxmlformats.org/drawingml/2006/picture">
+                <pic:pic xmlns:pic="http://schemas.openxmlformats.org/drawingml/2006/picture">
+                  <pic:nvPicPr>
+                    <pic:cNvPr id="1" name=""/>
+                    <pic:cNvPicPr/>
+                  </pic:nvPicPr>
+                  <pic:blipFill>
+                    <a:blip r:embed="rId10"/>
+                    <a:stretch>
+                      <a:fillRect/>
+                    </a:stretch>
+                  </pic:blipFill>
+                  <pic:spPr>
+                    <a:xfrm>
+                      <a:off x="0" y="0"/>
+                      <a:ext cx="2875967" cy="829827"/>
+                    </a:xfrm>
+                    <a:prstGeom prst="rect">
+                      <a:avLst/>
+                    </a:prstGeom>
+                  </pic:spPr>
+                </pic:pic>
+              </a:graphicData>
+            </a:graphic>
+          </wp:inline>
+        </w:drawing>
+      </w:r>
+    </w:p>
+    <w:p>
+      <w:pPr>
+        <w:pStyle w:val="Prrafodelista"/>
+        <w:ind w:left="0" w:firstLine="360"/>
+        <w:jc w:val="center"/>
+      </w:pPr>
+    </w:p>
+    <w:p>
+      <w:pPr>
+        <w:pStyle w:val="Prrafodelista"/>
+        <w:ind w:left="0" w:firstLine="360"/>
+        <w:jc w:val="center"/>
+        <w:rPr>
+          <w:i/>
+          <w:sz w:val="20"/>
+        </w:rPr>
+      </w:pPr>
+      <w:r>
+        <w:rPr>
+          <w:i/>
+          <w:sz w:val="20"/>
+        </w:rPr>
+        <w:t>Image 4. Large 2-D array of labels</w:t>
+      </w:r>
+      <w:r>
+        <w:rPr>
+          <w:i/>
+          <w:sz w:val="20"/>
+        </w:rPr>
+        <w:t>.</w:t>
+      </w:r>
+    </w:p>
+    <w:p>
+      <w:pPr>
+        <w:pStyle w:val="Prrafodelista"/>
+        <w:ind w:left="0" w:firstLine="360"/>
+      </w:pPr>
+    </w:p>
+    <w:p>
+      <w:pPr>
+        <w:pStyle w:val="Prrafodelista"/>
+        <w:ind w:left="0" w:firstLine="360"/>
+      </w:pPr>
+      <w:r>
+        <w:tab/>
+      </w:r>
+    </w:p>
+    <w:p>
+      <w:pPr>
+        <w:pStyle w:val="Prrafodelista"/>
+        <w:ind w:left="0" w:firstLine="360"/>
+      </w:pPr>
+    </w:p>
+    <w:p>
+      <w:pPr>
+        <w:pStyle w:val="Prrafodelista"/>
+        <w:ind w:left="0" w:firstLine="360"/>
+      </w:pPr>
+    </w:p>
+    <w:p>
+      <w:pPr>
+        <w:pStyle w:val="Prrafodelista"/>
+        <w:ind w:left="0" w:firstLine="360"/>
+      </w:pPr>
+    </w:p>
+    <w:p>
+      <w:pPr>
+        <w:pStyle w:val="Prrafodelista"/>
+        <w:ind w:left="0" w:firstLine="360"/>
+      </w:pPr>
+    </w:p>
+    <w:p>
+      <w:pPr>
+        <w:pStyle w:val="Prrafodelista"/>
+        <w:ind w:left="0" w:firstLine="360"/>
+      </w:pPr>
+    </w:p>
+    <w:p>
+      <w:pPr>
+        <w:pStyle w:val="Prrafodelista"/>
+        <w:ind w:left="0" w:firstLine="360"/>
+      </w:pPr>
+    </w:p>
+    <w:p>
+      <w:pPr>
+        <w:pStyle w:val="Prrafodelista"/>
+        <w:numPr>
+          <w:ilvl w:val="1"/>
+          <w:numId w:val="2"/>
+        </w:numPr>
+        <w:rPr>
+          <w:b/>
+          <w:u w:val="single"/>
+        </w:rPr>
+      </w:pPr>
+      <w:r>
+        <w:rPr>
+          <w:b/>
+          <w:u w:val="single"/>
+        </w:rPr>
+        <w:lastRenderedPageBreak/>
+        <w:t xml:space="preserve">MNIST </w:t>
+      </w:r>
+      <w:r>
+        <w:rPr>
+          <w:b/>
+          <w:u w:val="single"/>
+        </w:rPr>
+        <w:t>basic approach</w:t>
+      </w:r>
+    </w:p>
+    <w:p>
+      <w:pPr>
+        <w:pStyle w:val="Prrafodelista"/>
+        <w:ind w:left="0" w:firstLine="360"/>
+      </w:pPr>
+    </w:p>
+    <w:p>
+      <w:pPr>
+        <w:pStyle w:val="Prrafodelista"/>
+        <w:ind w:left="0" w:firstLine="360"/>
+      </w:pPr>
+      <w:r>
+        <w:t>We’ll use a Softmax Regression Approach, which returns a list of values between 0 and 1 that add up to one, in other words, a list of probabilities.</w:t>
+      </w:r>
+      <w:r>
+        <w:t xml:space="preserve"> Also, we’ll use Softmax as our activation function.</w:t>
+      </w:r>
+    </w:p>
+    <w:p>
+      <w:pPr>
+        <w:pStyle w:val="Prrafodelista"/>
+        <w:ind w:left="0" w:firstLine="360"/>
+        <w:jc w:val="center"/>
+      </w:pPr>
+      <w:r>
+        <w:rPr>
+          <w:lang w:val="en-US"/>
+        </w:rPr>
+        <w:drawing>
+          <wp:inline distT="0" distB="0" distL="0" distR="0" wp14:anchorId="23D266E9" wp14:editId="41F7B6CE">
+            <wp:extent cx="2111828" cy="1139661"/>
+            <wp:effectExtent l="0" t="0" r="3175" b="3810"/>
+            <wp:docPr id="5" name="Imagen 5"/>
+            <wp:cNvGraphicFramePr>
+              <a:graphicFrameLocks xmlns:a="http://schemas.openxmlformats.org/drawingml/2006/main" noChangeAspect="1"/>
+            </wp:cNvGraphicFramePr>
+            <a:graphic xmlns:a="http://schemas.openxmlformats.org/drawingml/2006/main">
+              <a:graphicData uri="http://schemas.openxmlformats.org/drawingml/2006/picture">
+                <pic:pic xmlns:pic="http://schemas.openxmlformats.org/drawingml/2006/picture">
+                  <pic:nvPicPr>
+                    <pic:cNvPr id="1" name=""/>
+                    <pic:cNvPicPr/>
+                  </pic:nvPicPr>
+                  <pic:blipFill>
+                    <a:blip r:embed="rId11"/>
+                    <a:stretch>
+                      <a:fillRect/>
+                    </a:stretch>
+                  </pic:blipFill>
+                  <pic:spPr>
+                    <a:xfrm>
+                      <a:off x="0" y="0"/>
+                      <a:ext cx="2134064" cy="1151661"/>
+                    </a:xfrm>
+                    <a:prstGeom prst="rect">
+                      <a:avLst/>
+                    </a:prstGeom>
+                  </pic:spPr>
+                </pic:pic>
+              </a:graphicData>
+            </a:graphic>
+          </wp:inline>
+        </w:drawing>
+      </w:r>
+    </w:p>
+    <w:p>
+      <w:pPr>
+        <w:pStyle w:val="Prrafodelista"/>
+        <w:ind w:left="0" w:firstLine="360"/>
+        <w:jc w:val="center"/>
+      </w:pPr>
+    </w:p>
+    <w:p>
+      <w:pPr>
+        <w:pStyle w:val="Prrafodelista"/>
+        <w:ind w:left="0" w:firstLine="360"/>
+        <w:jc w:val="center"/>
+        <w:rPr>
+          <w:i/>
+          <w:sz w:val="20"/>
+        </w:rPr>
+      </w:pPr>
+      <w:r>
+        <w:rPr>
+          <w:i/>
+          <w:sz w:val="20"/>
+        </w:rPr>
+        <w:t>Image 5</w:t>
+      </w:r>
+      <w:r>
+        <w:rPr>
+          <w:i/>
+          <w:sz w:val="20"/>
+        </w:rPr>
+        <w:t xml:space="preserve">. </w:t>
+      </w:r>
+      <w:r>
+        <w:rPr>
+          <w:i/>
+          <w:sz w:val="20"/>
+        </w:rPr>
+        <w:t>Softmax activation function.</w:t>
+      </w:r>
+    </w:p>
+    <w:p>
+      <w:pPr>
+        <w:pStyle w:val="Prrafodelista"/>
+        <w:ind w:left="0" w:firstLine="360"/>
+      </w:pPr>
+    </w:p>
+    <w:p>
+      <w:r>
+        <w:t>In a network format, we’ll get something like this:</w:t>
+      </w:r>
+    </w:p>
+    <w:p/>
+    <w:p>
+      <w:pPr>
+        <w:pStyle w:val="Prrafodelista"/>
+        <w:ind w:left="0"/>
+        <w:jc w:val="center"/>
+      </w:pPr>
+      <w:r>
+        <w:rPr>
+          <w:lang w:val="en-US"/>
+        </w:rPr>
+        <w:drawing>
+          <wp:inline distT="0" distB="0" distL="0" distR="0" wp14:anchorId="29FBA6D8" wp14:editId="1459E642">
+            <wp:extent cx="3277695" cy="1317172"/>
+            <wp:effectExtent l="0" t="0" r="0" b="0"/>
+            <wp:docPr id="6" name="Imagen 6"/>
+            <wp:cNvGraphicFramePr>
+              <a:graphicFrameLocks xmlns:a="http://schemas.openxmlformats.org/drawingml/2006/main" noChangeAspect="1"/>
+            </wp:cNvGraphicFramePr>
+            <a:graphic xmlns:a="http://schemas.openxmlformats.org/drawingml/2006/main">
+              <a:graphicData uri="http://schemas.openxmlformats.org/drawingml/2006/picture">
+                <pic:pic xmlns:pic="http://schemas.openxmlformats.org/drawingml/2006/picture">
+                  <pic:nvPicPr>
+                    <pic:cNvPr id="1" name=""/>
+                    <pic:cNvPicPr/>
+                  </pic:nvPicPr>
+                  <pic:blipFill>
+                    <a:blip r:embed="rId12"/>
+                    <a:stretch>
+                      <a:fillRect/>
+                    </a:stretch>
+                  </pic:blipFill>
+                  <pic:spPr>
+                    <a:xfrm>
+                      <a:off x="0" y="0"/>
+                      <a:ext cx="3282571" cy="1319131"/>
+                    </a:xfrm>
+                    <a:prstGeom prst="rect">
+                      <a:avLst/>
+                    </a:prstGeom>
+                  </pic:spPr>
+                </pic:pic>
+              </a:graphicData>
+            </a:graphic>
+          </wp:inline>
+        </w:drawing>
+      </w:r>
+    </w:p>
+    <w:p>
+      <w:pPr>
+        <w:pStyle w:val="Prrafodelista"/>
+        <w:ind w:left="0"/>
+        <w:jc w:val="center"/>
+      </w:pPr>
+    </w:p>
+    <w:p>
+      <w:pPr>
+        <w:pStyle w:val="Prrafodelista"/>
+        <w:ind w:left="0" w:firstLine="360"/>
+        <w:jc w:val="center"/>
+        <w:rPr>
+          <w:i/>
+          <w:sz w:val="20"/>
+        </w:rPr>
+      </w:pPr>
+      <w:r>
+        <w:rPr>
+          <w:i/>
+          <w:sz w:val="20"/>
+        </w:rPr>
+        <w:t>Image 6</w:t>
+      </w:r>
+      <w:r>
+        <w:rPr>
+          <w:i/>
+          <w:sz w:val="20"/>
+        </w:rPr>
+        <w:t xml:space="preserve">. </w:t>
+      </w:r>
+      <w:r>
+        <w:rPr>
+          <w:i/>
+          <w:sz w:val="20"/>
+        </w:rPr>
+        <w:t>Softmax in a NN</w:t>
+      </w:r>
+      <w:r>
+        <w:rPr>
+          <w:i/>
+          <w:sz w:val="20"/>
+        </w:rPr>
+        <w:t xml:space="preserve"> graphic</w:t>
+      </w:r>
+      <w:r>
+        <w:rPr>
+          <w:i/>
+          <w:sz w:val="20"/>
+        </w:rPr>
+        <w:t>.</w:t>
+      </w:r>
+    </w:p>
+    <w:p>
+      <w:pPr>
+        <w:pStyle w:val="Prrafodelista"/>
+        <w:ind w:left="0"/>
+        <w:jc w:val="center"/>
+      </w:pPr>
+    </w:p>
+    <w:p>
+      <w:pPr>
+        <w:pStyle w:val="Prrafodelista"/>
+        <w:ind w:left="0"/>
+      </w:pPr>
+      <w:r>
+        <w:t>If we put it as</w:t>
+      </w:r>
+      <w:r>
+        <w:t xml:space="preserve"> an equation:</w:t>
+      </w:r>
+    </w:p>
+    <w:p>
+      <w:pPr>
+        <w:pStyle w:val="Prrafodelista"/>
+        <w:ind w:left="0"/>
+      </w:pPr>
+    </w:p>
+    <w:p>
+      <w:pPr>
+        <w:pStyle w:val="Prrafodelista"/>
+        <w:ind w:left="0"/>
+        <w:jc w:val="center"/>
+      </w:pPr>
+      <w:r>
+        <w:rPr>
+          <w:lang w:val="en-US"/>
+        </w:rPr>
+        <w:drawing>
+          <wp:inline distT="0" distB="0" distL="0" distR="0" wp14:anchorId="2AE9BCF3" wp14:editId="4801B2B3">
+            <wp:extent cx="3537857" cy="853865"/>
+            <wp:effectExtent l="0" t="0" r="5715" b="3810"/>
+            <wp:docPr id="7" name="Imagen 7"/>
+            <wp:cNvGraphicFramePr>
+              <a:graphicFrameLocks xmlns:a="http://schemas.openxmlformats.org/drawingml/2006/main" noChangeAspect="1"/>
+            </wp:cNvGraphicFramePr>
+            <a:graphic xmlns:a="http://schemas.openxmlformats.org/drawingml/2006/main">
+              <a:graphicData uri="http://schemas.openxmlformats.org/drawingml/2006/picture">
+                <pic:pic xmlns:pic="http://schemas.openxmlformats.org/drawingml/2006/picture">
+                  <pic:nvPicPr>
+                    <pic:cNvPr id="1" name=""/>
+                    <pic:cNvPicPr/>
+                  </pic:nvPicPr>
+                  <pic:blipFill>
+                    <a:blip r:embed="rId13"/>
+                    <a:stretch>
+                      <a:fillRect/>
+                    </a:stretch>
+                  </pic:blipFill>
+                  <pic:spPr>
+                    <a:xfrm>
+                      <a:off x="0" y="0"/>
+                      <a:ext cx="3549394" cy="856649"/>
+                    </a:xfrm>
+                    <a:prstGeom prst="rect">
+                      <a:avLst/>
+                    </a:prstGeom>
+                  </pic:spPr>
+                </pic:pic>
+              </a:graphicData>
+            </a:graphic>
+          </wp:inline>
+        </w:drawing>
+      </w:r>
+    </w:p>
+    <w:p>
+      <w:pPr>
+        <w:pStyle w:val="Prrafodelista"/>
+        <w:ind w:left="0"/>
+        <w:jc w:val="center"/>
+      </w:pPr>
+    </w:p>
+    <w:p>
+      <w:pPr>
+        <w:pStyle w:val="Prrafodelista"/>
+        <w:ind w:left="0" w:firstLine="360"/>
+        <w:jc w:val="center"/>
+        <w:rPr>
+          <w:i/>
+          <w:sz w:val="20"/>
+        </w:rPr>
+      </w:pPr>
+      <w:r>
+        <w:rPr>
+          <w:i/>
+          <w:sz w:val="20"/>
+        </w:rPr>
+        <w:t>Image 7</w:t>
+      </w:r>
+      <w:r>
+        <w:rPr>
+          <w:i/>
+          <w:sz w:val="20"/>
+        </w:rPr>
+        <w:t xml:space="preserve">. Softmax </w:t>
+      </w:r>
+      <w:r>
+        <w:rPr>
+          <w:i/>
+          <w:sz w:val="20"/>
+        </w:rPr>
+        <w:t xml:space="preserve">matrix </w:t>
+      </w:r>
+      <w:r>
+        <w:rPr>
+          <w:i/>
+          <w:sz w:val="20"/>
+        </w:rPr>
+        <w:t>equation for NN.</w:t>
+      </w:r>
+    </w:p>
+    <w:p>
+      <w:pPr>
+        <w:pStyle w:val="Prrafodelista"/>
+        <w:ind w:left="0" w:firstLine="360"/>
+        <w:jc w:val="center"/>
+        <w:rPr>
+          <w:i/>
+        </w:rPr>
+      </w:pPr>
+    </w:p>
+    <w:p>
+      <w:pPr>
+        <w:pStyle w:val="Prrafodelista"/>
+        <w:ind w:left="0"/>
+      </w:pPr>
+      <w:r>
+        <w:t xml:space="preserve">Turning </w:t>
+      </w:r>
+      <w:r>
+        <w:t>it into a matrix multiplication, which is computationally more efficient:</w:t>
+      </w:r>
+    </w:p>
+    <w:p>
+      <w:pPr>
+        <w:pStyle w:val="Prrafodelista"/>
+        <w:ind w:left="0"/>
+        <w:jc w:val="center"/>
+      </w:pPr>
+    </w:p>
+    <w:p>
+      <w:pPr>
+        <w:pStyle w:val="Prrafodelista"/>
+        <w:ind w:left="0"/>
+        <w:jc w:val="center"/>
+      </w:pPr>
+      <w:r>
+        <w:rPr>
+          <w:lang w:val="en-US"/>
+        </w:rPr>
+        <w:drawing>
+          <wp:inline distT="0" distB="0" distL="0" distR="0" wp14:anchorId="40ACBA0B" wp14:editId="6013B008">
+            <wp:extent cx="3254325" cy="843643"/>
+            <wp:effectExtent l="0" t="0" r="3810" b="0"/>
+            <wp:docPr id="8" name="Imagen 8"/>
+            <wp:cNvGraphicFramePr>
+              <a:graphicFrameLocks xmlns:a="http://schemas.openxmlformats.org/drawingml/2006/main" noChangeAspect="1"/>
+            </wp:cNvGraphicFramePr>
+            <a:graphic xmlns:a="http://schemas.openxmlformats.org/drawingml/2006/main">
+              <a:graphicData uri="http://schemas.openxmlformats.org/drawingml/2006/picture">
+                <pic:pic xmlns:pic="http://schemas.openxmlformats.org/drawingml/2006/picture">
+                  <pic:nvPicPr>
+                    <pic:cNvPr id="1" name=""/>
+                    <pic:cNvPicPr/>
+                  </pic:nvPicPr>
+                  <pic:blipFill>
+                    <a:blip r:embed="rId14"/>
+                    <a:stretch>
+                      <a:fillRect/>
+                    </a:stretch>
+                  </pic:blipFill>
+                  <pic:spPr>
+                    <a:xfrm>
+                      <a:off x="0" y="0"/>
+                      <a:ext cx="3261742" cy="845566"/>
+                    </a:xfrm>
+                    <a:prstGeom prst="rect">
+                      <a:avLst/>
+                    </a:prstGeom>
+                  </pic:spPr>
+                </pic:pic>
+              </a:graphicData>
+            </a:graphic>
+          </wp:inline>
+        </w:drawing>
+      </w:r>
+    </w:p>
+    <w:p>
+      <w:pPr>
+        <w:pStyle w:val="Prrafodelista"/>
+        <w:ind w:left="0"/>
+      </w:pPr>
+    </w:p>
+    <w:p>
+      <w:pPr>
+        <w:pStyle w:val="Prrafodelista"/>
+        <w:ind w:left="0" w:firstLine="360"/>
+        <w:jc w:val="center"/>
+        <w:rPr>
+          <w:i/>
+          <w:sz w:val="20"/>
+        </w:rPr>
+      </w:pPr>
+      <w:r>
+        <w:rPr>
+          <w:i/>
+          <w:sz w:val="20"/>
+        </w:rPr>
+        <w:t>Image 8</w:t>
+      </w:r>
+      <w:r>
+        <w:rPr>
+          <w:i/>
+          <w:sz w:val="20"/>
+        </w:rPr>
+        <w:t xml:space="preserve">. Softmax </w:t>
+      </w:r>
+      <w:r>
+        <w:rPr>
+          <w:i/>
+          <w:sz w:val="20"/>
+        </w:rPr>
+        <w:t xml:space="preserve">matrix </w:t>
+      </w:r>
+      <w:r>
+        <w:rPr>
+          <w:i/>
+          <w:sz w:val="20"/>
+        </w:rPr>
+        <w:t xml:space="preserve">equation </w:t>
+      </w:r>
+      <w:r>
+        <w:rPr>
+          <w:i/>
+          <w:sz w:val="20"/>
+        </w:rPr>
+        <w:t xml:space="preserve">as multiplication </w:t>
+      </w:r>
+      <w:r>
+        <w:rPr>
+          <w:i/>
+          <w:sz w:val="20"/>
+        </w:rPr>
+        <w:t>for NN.</w:t>
+      </w:r>
+    </w:p>
+    <w:p>
+      <w:pPr>
+        <w:pStyle w:val="Prrafodelista"/>
+        <w:ind w:left="0" w:firstLine="360"/>
+        <w:jc w:val="center"/>
+      </w:pPr>
+    </w:p>
+    <w:p>
+      <w:pPr>
+        <w:pStyle w:val="Prrafodelista"/>
+        <w:ind w:left="0"/>
+      </w:pPr>
+    </w:p>
+    <w:p>
+      <w:pPr>
+        <w:pStyle w:val="Prrafodelista"/>
+        <w:ind w:left="0" w:firstLine="360"/>
+      </w:pPr>
+      <w:r>
+        <w:t>With that, we should be able to get our predictions and compare it to the true data in order to see the accuracy. We will see that this can be improved with CNN.</w:t>
+      </w:r>
+    </w:p>
+    <w:p>
+      <w:pPr>
+        <w:pStyle w:val="Prrafodelista"/>
+        <w:numPr>
+          <w:ilvl w:val="1"/>
+          <w:numId w:val="2"/>
+        </w:numPr>
+        <w:rPr>
+          <w:b/>
+          <w:u w:val="single"/>
+        </w:rPr>
+      </w:pPr>
+      <w:bookmarkStart w:id="0" w:name="_GoBack"/>
+      <w:r>
+        <w:rPr>
+          <w:b/>
+          <w:u w:val="single"/>
+        </w:rPr>
+        <w:lastRenderedPageBreak/>
+        <w:t>MNIST basic approach</w:t>
+      </w:r>
+    </w:p>
+    <w:bookmarkEnd w:id="0"/>
+    <w:p>
+      <w:pPr>
+        <w:pStyle w:val="Prrafodelista"/>
+        <w:ind w:left="0" w:firstLine="360"/>
+      </w:pPr>
+    </w:p>
+    <w:p>
+      <w:pPr>
+        <w:pStyle w:val="Prrafodelista"/>
+        <w:ind w:left="0" w:firstLine="360"/>
+      </w:pPr>
+      <w:r>
+        <w:t>We’ll use a Softmax Regression Approach, which returns a list of values between 0 and 1 that add up to one, in other words, a list of probabilities. Also, we’ll use Softmax as our activation function.</w:t>
+      </w:r>
+    </w:p>
+    <w:p>
+      <w:pPr>
+        <w:pStyle w:val="Prrafodelista"/>
+        <w:ind w:left="0"/>
+      </w:pPr>
+    </w:p>
+    <w:p>
+      <w:pPr>
+        <w:pStyle w:val="Prrafodelista"/>
+        <w:ind w:left="0"/>
+      </w:pPr>
+    </w:p>
+    <w:p>
+      <w:pPr>
+        <w:pStyle w:val="Prrafodelista"/>
+        <w:ind w:left="0"/>
+      </w:pPr>
+    </w:p>
+    <w:p>
+      <w:pPr>
+        <w:pStyle w:val="Prrafodelista"/>
+        <w:ind w:left="0"/>
+      </w:pPr>
+    </w:p>
+    <w:p>
+      <w:pPr>
+        <w:pStyle w:val="Prrafodelista"/>
+        <w:ind w:left="0"/>
+      </w:pPr>
+    </w:p>
+    <w:p>
+      <w:pPr>
+        <w:pStyle w:val="Prrafodelista"/>
+        <w:ind w:left="0"/>
+      </w:pPr>
+    </w:p>
+    <w:p>
+      <w:pPr>
+        <w:pStyle w:val="Prrafodelista"/>
+        <w:ind w:left="0"/>
+      </w:pPr>
     </w:p>
     <w:sectPr>
       <w:pgSz w:w="11900" w:h="16840"/>
@@ -167,7 +1398,7 @@
 </file>
 
 <file path=word/endnotes.xml><?xml version="1.0" encoding="utf-8"?>
-<w:endnotes xmlns:wpc="http://schemas.microsoft.com/office/word/2010/wordprocessingCanvas" xmlns:mo="http://schemas.microsoft.com/office/mac/office/2008/main" xmlns:mc="http://schemas.openxmlformats.org/markup-compatibility/2006" xmlns:mv="urn:schemas-microsoft-com:mac:vml" xmlns:o="urn:schemas-microsoft-com:office:office" xmlns:r="http://schemas.openxmlformats.org/officeDocument/2006/relationships" xmlns:m="http://schemas.openxmlformats.org/officeDocument/2006/math" xmlns:v="urn:schemas-microsoft-com:vml" xmlns:wp14="http://schemas.microsoft.com/office/word/2010/wordprocessingDrawing" xmlns:wp="http://schemas.openxmlformats.org/drawingml/2006/wordprocessingDrawing" xmlns:w10="urn:schemas-microsoft-com:office:word" xmlns:w="http://schemas.openxmlformats.org/wordprocessingml/2006/main" xmlns:w14="http://schemas.microsoft.com/office/word/2010/wordml" xmlns:w15="http://schemas.microsoft.com/office/word/2012/wordml" xmlns:wpg="http://schemas.microsoft.com/office/word/2010/wordprocessingGroup" xmlns:wpi="http://schemas.microsoft.com/office/word/2010/wordprocessingInk" xmlns:wne="http://schemas.microsoft.com/office/word/2006/wordml" xmlns:wps="http://schemas.microsoft.com/office/word/2010/wordprocessingShape" mc:Ignorable="w14 w15 wp14">
+<w:endnotes xmlns:wpc="http://schemas.microsoft.com/office/word/2010/wordprocessingCanvas" xmlns:cx="http://schemas.microsoft.com/office/drawing/2014/chartex" xmlns:cx1="http://schemas.microsoft.com/office/drawing/2015/9/8/chartex" xmlns:mc="http://schemas.openxmlformats.org/markup-compatibility/2006" xmlns:o="urn:schemas-microsoft-com:office:office" xmlns:r="http://schemas.openxmlformats.org/officeDocument/2006/relationships" xmlns:m="http://schemas.openxmlformats.org/officeDocument/2006/math" xmlns:v="urn:schemas-microsoft-com:vml" xmlns:wp14="http://schemas.microsoft.com/office/word/2010/wordprocessingDrawing" xmlns:wp="http://schemas.openxmlformats.org/drawingml/2006/wordprocessingDrawing" xmlns:w10="urn:schemas-microsoft-com:office:word" xmlns:w="http://schemas.openxmlformats.org/wordprocessingml/2006/main" xmlns:w14="http://schemas.microsoft.com/office/word/2010/wordml" xmlns:w15="http://schemas.microsoft.com/office/word/2012/wordml" xmlns:w16se="http://schemas.microsoft.com/office/word/2015/wordml/symex" xmlns:wpg="http://schemas.microsoft.com/office/word/2010/wordprocessingGroup" xmlns:wpi="http://schemas.microsoft.com/office/word/2010/wordprocessingInk" xmlns:wne="http://schemas.microsoft.com/office/word/2006/wordml" xmlns:wps="http://schemas.microsoft.com/office/word/2010/wordprocessingShape" mc:Ignorable="w14 w15 w16se wp14">
   <w:endnote w:type="separator" w:id="-1">
     <w:p>
       <w:r>
@@ -186,7 +1417,7 @@
 </file>
 
 <file path=word/footnotes.xml><?xml version="1.0" encoding="utf-8"?>
-<w:footnotes xmlns:wpc="http://schemas.microsoft.com/office/word/2010/wordprocessingCanvas" xmlns:mo="http://schemas.microsoft.com/office/mac/office/2008/main" xmlns:mc="http://schemas.openxmlformats.org/markup-compatibility/2006" xmlns:mv="urn:schemas-microsoft-com:mac:vml" xmlns:o="urn:schemas-microsoft-com:office:office" xmlns:r="http://schemas.openxmlformats.org/officeDocument/2006/relationships" xmlns:m="http://schemas.openxmlformats.org/officeDocument/2006/math" xmlns:v="urn:schemas-microsoft-com:vml" xmlns:wp14="http://schemas.microsoft.com/office/word/2010/wordprocessingDrawing" xmlns:wp="http://schemas.openxmlformats.org/drawingml/2006/wordprocessingDrawing" xmlns:w10="urn:schemas-microsoft-com:office:word" xmlns:w="http://schemas.openxmlformats.org/wordprocessingml/2006/main" xmlns:w14="http://schemas.microsoft.com/office/word/2010/wordml" xmlns:w15="http://schemas.microsoft.com/office/word/2012/wordml" xmlns:wpg="http://schemas.microsoft.com/office/word/2010/wordprocessingGroup" xmlns:wpi="http://schemas.microsoft.com/office/word/2010/wordprocessingInk" xmlns:wne="http://schemas.microsoft.com/office/word/2006/wordml" xmlns:wps="http://schemas.microsoft.com/office/word/2010/wordprocessingShape" mc:Ignorable="w14 w15 wp14">
+<w:footnotes xmlns:wpc="http://schemas.microsoft.com/office/word/2010/wordprocessingCanvas" xmlns:cx="http://schemas.microsoft.com/office/drawing/2014/chartex" xmlns:cx1="http://schemas.microsoft.com/office/drawing/2015/9/8/chartex" xmlns:mc="http://schemas.openxmlformats.org/markup-compatibility/2006" xmlns:o="urn:schemas-microsoft-com:office:office" xmlns:r="http://schemas.openxmlformats.org/officeDocument/2006/relationships" xmlns:m="http://schemas.openxmlformats.org/officeDocument/2006/math" xmlns:v="urn:schemas-microsoft-com:vml" xmlns:wp14="http://schemas.microsoft.com/office/word/2010/wordprocessingDrawing" xmlns:wp="http://schemas.openxmlformats.org/drawingml/2006/wordprocessingDrawing" xmlns:w10="urn:schemas-microsoft-com:office:word" xmlns:w="http://schemas.openxmlformats.org/wordprocessingml/2006/main" xmlns:w14="http://schemas.microsoft.com/office/word/2010/wordml" xmlns:w15="http://schemas.microsoft.com/office/word/2012/wordml" xmlns:w16se="http://schemas.microsoft.com/office/word/2015/wordml/symex" xmlns:wpg="http://schemas.microsoft.com/office/word/2010/wordprocessingGroup" xmlns:wpi="http://schemas.microsoft.com/office/word/2010/wordprocessingInk" xmlns:wne="http://schemas.microsoft.com/office/word/2006/wordml" xmlns:wps="http://schemas.microsoft.com/office/word/2010/wordprocessingShape" mc:Ignorable="w14 w15 w16se wp14">
   <w:footnote w:type="separator" w:id="-1">
     <w:p>
       <w:r>
@@ -205,8 +1436,8 @@
 </file>
 
 <file path=word/numbering.xml><?xml version="1.0" encoding="utf-8"?>
-<w:numbering xmlns:wpc="http://schemas.microsoft.com/office/word/2010/wordprocessingCanvas" xmlns:mo="http://schemas.microsoft.com/office/mac/office/2008/main" xmlns:mc="http://schemas.openxmlformats.org/markup-compatibility/2006" xmlns:mv="urn:schemas-microsoft-com:mac:vml" xmlns:o="urn:schemas-microsoft-com:office:office" xmlns:r="http://schemas.openxmlformats.org/officeDocument/2006/relationships" xmlns:m="http://schemas.openxmlformats.org/officeDocument/2006/math" xmlns:v="urn:schemas-microsoft-com:vml" xmlns:wp14="http://schemas.microsoft.com/office/word/2010/wordprocessingDrawing" xmlns:wp="http://schemas.openxmlformats.org/drawingml/2006/wordprocessingDrawing" xmlns:w10="urn:schemas-microsoft-com:office:word" xmlns:w="http://schemas.openxmlformats.org/wordprocessingml/2006/main" xmlns:w14="http://schemas.microsoft.com/office/word/2010/wordml" xmlns:w15="http://schemas.microsoft.com/office/word/2012/wordml" xmlns:wpg="http://schemas.microsoft.com/office/word/2010/wordprocessingGroup" xmlns:wpi="http://schemas.microsoft.com/office/word/2010/wordprocessingInk" xmlns:wne="http://schemas.microsoft.com/office/word/2006/wordml" xmlns:wps="http://schemas.microsoft.com/office/word/2010/wordprocessingShape" mc:Ignorable="w14 w15 wp14">
-  <w:abstractNum w:abstractNumId="0">
+<w:numbering xmlns:wpc="http://schemas.microsoft.com/office/word/2010/wordprocessingCanvas" xmlns:cx="http://schemas.microsoft.com/office/drawing/2014/chartex" xmlns:cx1="http://schemas.microsoft.com/office/drawing/2015/9/8/chartex" xmlns:mc="http://schemas.openxmlformats.org/markup-compatibility/2006" xmlns:o="urn:schemas-microsoft-com:office:office" xmlns:r="http://schemas.openxmlformats.org/officeDocument/2006/relationships" xmlns:m="http://schemas.openxmlformats.org/officeDocument/2006/math" xmlns:v="urn:schemas-microsoft-com:vml" xmlns:wp14="http://schemas.microsoft.com/office/word/2010/wordprocessingDrawing" xmlns:wp="http://schemas.openxmlformats.org/drawingml/2006/wordprocessingDrawing" xmlns:w10="urn:schemas-microsoft-com:office:word" xmlns:w="http://schemas.openxmlformats.org/wordprocessingml/2006/main" xmlns:w14="http://schemas.microsoft.com/office/word/2010/wordml" xmlns:w15="http://schemas.microsoft.com/office/word/2012/wordml" xmlns:w16se="http://schemas.microsoft.com/office/word/2015/wordml/symex" xmlns:wpg="http://schemas.microsoft.com/office/word/2010/wordprocessingGroup" xmlns:wpi="http://schemas.microsoft.com/office/word/2010/wordprocessingInk" xmlns:wne="http://schemas.microsoft.com/office/word/2006/wordml" xmlns:wps="http://schemas.microsoft.com/office/word/2010/wordprocessingShape" mc:Ignorable="w14 w15 w16se wp14">
+  <w:abstractNum w:abstractNumId="0" w15:restartNumberingAfterBreak="0">
     <w:nsid w:val="14332BE2"/>
     <w:multiLevelType w:val="hybridMultilevel"/>
     <w:tmpl w:val="FFF2A4D0"/>
@@ -318,14 +1549,397 @@
       </w:rPr>
     </w:lvl>
   </w:abstractNum>
+  <w:abstractNum w:abstractNumId="1" w15:restartNumberingAfterBreak="0">
+    <w:nsid w:val="2E1A48E6"/>
+    <w:multiLevelType w:val="hybridMultilevel"/>
+    <w:tmpl w:val="DAAC8812"/>
+    <w:lvl w:ilvl="0" w:tplc="04090019">
+      <w:start w:val="1"/>
+      <w:numFmt w:val="lowerLetter"/>
+      <w:lvlText w:val="%1."/>
+      <w:lvlJc w:val="left"/>
+      <w:pPr>
+        <w:ind w:left="720" w:hanging="360"/>
+      </w:pPr>
+    </w:lvl>
+    <w:lvl w:ilvl="1" w:tplc="04090019" w:tentative="1">
+      <w:start w:val="1"/>
+      <w:numFmt w:val="lowerLetter"/>
+      <w:lvlText w:val="%2."/>
+      <w:lvlJc w:val="left"/>
+      <w:pPr>
+        <w:ind w:left="1440" w:hanging="360"/>
+      </w:pPr>
+    </w:lvl>
+    <w:lvl w:ilvl="2" w:tplc="0409001B" w:tentative="1">
+      <w:start w:val="1"/>
+      <w:numFmt w:val="lowerRoman"/>
+      <w:lvlText w:val="%3."/>
+      <w:lvlJc w:val="right"/>
+      <w:pPr>
+        <w:ind w:left="2160" w:hanging="180"/>
+      </w:pPr>
+    </w:lvl>
+    <w:lvl w:ilvl="3" w:tplc="0409000F" w:tentative="1">
+      <w:start w:val="1"/>
+      <w:numFmt w:val="decimal"/>
+      <w:lvlText w:val="%4."/>
+      <w:lvlJc w:val="left"/>
+      <w:pPr>
+        <w:ind w:left="2880" w:hanging="360"/>
+      </w:pPr>
+    </w:lvl>
+    <w:lvl w:ilvl="4" w:tplc="04090019" w:tentative="1">
+      <w:start w:val="1"/>
+      <w:numFmt w:val="lowerLetter"/>
+      <w:lvlText w:val="%5."/>
+      <w:lvlJc w:val="left"/>
+      <w:pPr>
+        <w:ind w:left="3600" w:hanging="360"/>
+      </w:pPr>
+    </w:lvl>
+    <w:lvl w:ilvl="5" w:tplc="0409001B" w:tentative="1">
+      <w:start w:val="1"/>
+      <w:numFmt w:val="lowerRoman"/>
+      <w:lvlText w:val="%6."/>
+      <w:lvlJc w:val="right"/>
+      <w:pPr>
+        <w:ind w:left="4320" w:hanging="180"/>
+      </w:pPr>
+    </w:lvl>
+    <w:lvl w:ilvl="6" w:tplc="0409000F" w:tentative="1">
+      <w:start w:val="1"/>
+      <w:numFmt w:val="decimal"/>
+      <w:lvlText w:val="%7."/>
+      <w:lvlJc w:val="left"/>
+      <w:pPr>
+        <w:ind w:left="5040" w:hanging="360"/>
+      </w:pPr>
+    </w:lvl>
+    <w:lvl w:ilvl="7" w:tplc="04090019" w:tentative="1">
+      <w:start w:val="1"/>
+      <w:numFmt w:val="lowerLetter"/>
+      <w:lvlText w:val="%8."/>
+      <w:lvlJc w:val="left"/>
+      <w:pPr>
+        <w:ind w:left="5760" w:hanging="360"/>
+      </w:pPr>
+    </w:lvl>
+    <w:lvl w:ilvl="8" w:tplc="0409001B" w:tentative="1">
+      <w:start w:val="1"/>
+      <w:numFmt w:val="lowerRoman"/>
+      <w:lvlText w:val="%9."/>
+      <w:lvlJc w:val="right"/>
+      <w:pPr>
+        <w:ind w:left="6480" w:hanging="180"/>
+      </w:pPr>
+    </w:lvl>
+  </w:abstractNum>
+  <w:abstractNum w:abstractNumId="2" w15:restartNumberingAfterBreak="0">
+    <w:nsid w:val="41522DEA"/>
+    <w:multiLevelType w:val="hybridMultilevel"/>
+    <w:tmpl w:val="2F183830"/>
+    <w:lvl w:ilvl="0" w:tplc="04090019">
+      <w:start w:val="1"/>
+      <w:numFmt w:val="lowerLetter"/>
+      <w:lvlText w:val="%1."/>
+      <w:lvlJc w:val="left"/>
+      <w:pPr>
+        <w:ind w:left="1080" w:hanging="360"/>
+      </w:pPr>
+    </w:lvl>
+    <w:lvl w:ilvl="1" w:tplc="04090019" w:tentative="1">
+      <w:start w:val="1"/>
+      <w:numFmt w:val="lowerLetter"/>
+      <w:lvlText w:val="%2."/>
+      <w:lvlJc w:val="left"/>
+      <w:pPr>
+        <w:ind w:left="1800" w:hanging="360"/>
+      </w:pPr>
+    </w:lvl>
+    <w:lvl w:ilvl="2" w:tplc="0409001B" w:tentative="1">
+      <w:start w:val="1"/>
+      <w:numFmt w:val="lowerRoman"/>
+      <w:lvlText w:val="%3."/>
+      <w:lvlJc w:val="right"/>
+      <w:pPr>
+        <w:ind w:left="2520" w:hanging="180"/>
+      </w:pPr>
+    </w:lvl>
+    <w:lvl w:ilvl="3" w:tplc="0409000F" w:tentative="1">
+      <w:start w:val="1"/>
+      <w:numFmt w:val="decimal"/>
+      <w:lvlText w:val="%4."/>
+      <w:lvlJc w:val="left"/>
+      <w:pPr>
+        <w:ind w:left="3240" w:hanging="360"/>
+      </w:pPr>
+    </w:lvl>
+    <w:lvl w:ilvl="4" w:tplc="04090019" w:tentative="1">
+      <w:start w:val="1"/>
+      <w:numFmt w:val="lowerLetter"/>
+      <w:lvlText w:val="%5."/>
+      <w:lvlJc w:val="left"/>
+      <w:pPr>
+        <w:ind w:left="3960" w:hanging="360"/>
+      </w:pPr>
+    </w:lvl>
+    <w:lvl w:ilvl="5" w:tplc="0409001B" w:tentative="1">
+      <w:start w:val="1"/>
+      <w:numFmt w:val="lowerRoman"/>
+      <w:lvlText w:val="%6."/>
+      <w:lvlJc w:val="right"/>
+      <w:pPr>
+        <w:ind w:left="4680" w:hanging="180"/>
+      </w:pPr>
+    </w:lvl>
+    <w:lvl w:ilvl="6" w:tplc="0409000F" w:tentative="1">
+      <w:start w:val="1"/>
+      <w:numFmt w:val="decimal"/>
+      <w:lvlText w:val="%7."/>
+      <w:lvlJc w:val="left"/>
+      <w:pPr>
+        <w:ind w:left="5400" w:hanging="360"/>
+      </w:pPr>
+    </w:lvl>
+    <w:lvl w:ilvl="7" w:tplc="04090019" w:tentative="1">
+      <w:start w:val="1"/>
+      <w:numFmt w:val="lowerLetter"/>
+      <w:lvlText w:val="%8."/>
+      <w:lvlJc w:val="left"/>
+      <w:pPr>
+        <w:ind w:left="6120" w:hanging="360"/>
+      </w:pPr>
+    </w:lvl>
+    <w:lvl w:ilvl="8" w:tplc="0409001B" w:tentative="1">
+      <w:start w:val="1"/>
+      <w:numFmt w:val="lowerRoman"/>
+      <w:lvlText w:val="%9."/>
+      <w:lvlJc w:val="right"/>
+      <w:pPr>
+        <w:ind w:left="6840" w:hanging="180"/>
+      </w:pPr>
+    </w:lvl>
+  </w:abstractNum>
+  <w:abstractNum w:abstractNumId="3" w15:restartNumberingAfterBreak="0">
+    <w:nsid w:val="4F57091C"/>
+    <w:multiLevelType w:val="hybridMultilevel"/>
+    <w:tmpl w:val="64E0503C"/>
+    <w:lvl w:ilvl="0" w:tplc="04090001">
+      <w:start w:val="1"/>
+      <w:numFmt w:val="bullet"/>
+      <w:lvlText w:val=""/>
+      <w:lvlJc w:val="left"/>
+      <w:pPr>
+        <w:ind w:left="720" w:hanging="360"/>
+      </w:pPr>
+      <w:rPr>
+        <w:rFonts w:ascii="Symbol" w:hAnsi="Symbol" w:hint="default"/>
+      </w:rPr>
+    </w:lvl>
+    <w:lvl w:ilvl="1" w:tplc="04090003" w:tentative="1">
+      <w:start w:val="1"/>
+      <w:numFmt w:val="bullet"/>
+      <w:lvlText w:val="o"/>
+      <w:lvlJc w:val="left"/>
+      <w:pPr>
+        <w:ind w:left="1440" w:hanging="360"/>
+      </w:pPr>
+      <w:rPr>
+        <w:rFonts w:ascii="Courier New" w:hAnsi="Courier New" w:cs="Courier New" w:hint="default"/>
+      </w:rPr>
+    </w:lvl>
+    <w:lvl w:ilvl="2" w:tplc="04090005" w:tentative="1">
+      <w:start w:val="1"/>
+      <w:numFmt w:val="bullet"/>
+      <w:lvlText w:val=""/>
+      <w:lvlJc w:val="left"/>
+      <w:pPr>
+        <w:ind w:left="2160" w:hanging="360"/>
+      </w:pPr>
+      <w:rPr>
+        <w:rFonts w:ascii="Wingdings" w:hAnsi="Wingdings" w:hint="default"/>
+      </w:rPr>
+    </w:lvl>
+    <w:lvl w:ilvl="3" w:tplc="04090001" w:tentative="1">
+      <w:start w:val="1"/>
+      <w:numFmt w:val="bullet"/>
+      <w:lvlText w:val=""/>
+      <w:lvlJc w:val="left"/>
+      <w:pPr>
+        <w:ind w:left="2880" w:hanging="360"/>
+      </w:pPr>
+      <w:rPr>
+        <w:rFonts w:ascii="Symbol" w:hAnsi="Symbol" w:hint="default"/>
+      </w:rPr>
+    </w:lvl>
+    <w:lvl w:ilvl="4" w:tplc="04090003" w:tentative="1">
+      <w:start w:val="1"/>
+      <w:numFmt w:val="bullet"/>
+      <w:lvlText w:val="o"/>
+      <w:lvlJc w:val="left"/>
+      <w:pPr>
+        <w:ind w:left="3600" w:hanging="360"/>
+      </w:pPr>
+      <w:rPr>
+        <w:rFonts w:ascii="Courier New" w:hAnsi="Courier New" w:cs="Courier New" w:hint="default"/>
+      </w:rPr>
+    </w:lvl>
+    <w:lvl w:ilvl="5" w:tplc="04090005" w:tentative="1">
+      <w:start w:val="1"/>
+      <w:numFmt w:val="bullet"/>
+      <w:lvlText w:val=""/>
+      <w:lvlJc w:val="left"/>
+      <w:pPr>
+        <w:ind w:left="4320" w:hanging="360"/>
+      </w:pPr>
+      <w:rPr>
+        <w:rFonts w:ascii="Wingdings" w:hAnsi="Wingdings" w:hint="default"/>
+      </w:rPr>
+    </w:lvl>
+    <w:lvl w:ilvl="6" w:tplc="04090001" w:tentative="1">
+      <w:start w:val="1"/>
+      <w:numFmt w:val="bullet"/>
+      <w:lvlText w:val=""/>
+      <w:lvlJc w:val="left"/>
+      <w:pPr>
+        <w:ind w:left="5040" w:hanging="360"/>
+      </w:pPr>
+      <w:rPr>
+        <w:rFonts w:ascii="Symbol" w:hAnsi="Symbol" w:hint="default"/>
+      </w:rPr>
+    </w:lvl>
+    <w:lvl w:ilvl="7" w:tplc="04090003" w:tentative="1">
+      <w:start w:val="1"/>
+      <w:numFmt w:val="bullet"/>
+      <w:lvlText w:val="o"/>
+      <w:lvlJc w:val="left"/>
+      <w:pPr>
+        <w:ind w:left="5760" w:hanging="360"/>
+      </w:pPr>
+      <w:rPr>
+        <w:rFonts w:ascii="Courier New" w:hAnsi="Courier New" w:cs="Courier New" w:hint="default"/>
+      </w:rPr>
+    </w:lvl>
+    <w:lvl w:ilvl="8" w:tplc="04090005" w:tentative="1">
+      <w:start w:val="1"/>
+      <w:numFmt w:val="bullet"/>
+      <w:lvlText w:val=""/>
+      <w:lvlJc w:val="left"/>
+      <w:pPr>
+        <w:ind w:left="6480" w:hanging="360"/>
+      </w:pPr>
+      <w:rPr>
+        <w:rFonts w:ascii="Wingdings" w:hAnsi="Wingdings" w:hint="default"/>
+      </w:rPr>
+    </w:lvl>
+  </w:abstractNum>
+  <w:abstractNum w:abstractNumId="4" w15:restartNumberingAfterBreak="0">
+    <w:nsid w:val="54A333CA"/>
+    <w:multiLevelType w:val="hybridMultilevel"/>
+    <w:tmpl w:val="05480454"/>
+    <w:lvl w:ilvl="0" w:tplc="0409000F">
+      <w:start w:val="1"/>
+      <w:numFmt w:val="decimal"/>
+      <w:lvlText w:val="%1."/>
+      <w:lvlJc w:val="left"/>
+      <w:pPr>
+        <w:ind w:left="360" w:hanging="360"/>
+      </w:pPr>
+    </w:lvl>
+    <w:lvl w:ilvl="1" w:tplc="04090019">
+      <w:start w:val="1"/>
+      <w:numFmt w:val="lowerLetter"/>
+      <w:lvlText w:val="%2."/>
+      <w:lvlJc w:val="left"/>
+      <w:pPr>
+        <w:ind w:left="1080" w:hanging="360"/>
+      </w:pPr>
+    </w:lvl>
+    <w:lvl w:ilvl="2" w:tplc="0409001B" w:tentative="1">
+      <w:start w:val="1"/>
+      <w:numFmt w:val="lowerRoman"/>
+      <w:lvlText w:val="%3."/>
+      <w:lvlJc w:val="right"/>
+      <w:pPr>
+        <w:ind w:left="1800" w:hanging="180"/>
+      </w:pPr>
+    </w:lvl>
+    <w:lvl w:ilvl="3" w:tplc="0409000F" w:tentative="1">
+      <w:start w:val="1"/>
+      <w:numFmt w:val="decimal"/>
+      <w:lvlText w:val="%4."/>
+      <w:lvlJc w:val="left"/>
+      <w:pPr>
+        <w:ind w:left="2520" w:hanging="360"/>
+      </w:pPr>
+    </w:lvl>
+    <w:lvl w:ilvl="4" w:tplc="04090019" w:tentative="1">
+      <w:start w:val="1"/>
+      <w:numFmt w:val="lowerLetter"/>
+      <w:lvlText w:val="%5."/>
+      <w:lvlJc w:val="left"/>
+      <w:pPr>
+        <w:ind w:left="3240" w:hanging="360"/>
+      </w:pPr>
+    </w:lvl>
+    <w:lvl w:ilvl="5" w:tplc="0409001B" w:tentative="1">
+      <w:start w:val="1"/>
+      <w:numFmt w:val="lowerRoman"/>
+      <w:lvlText w:val="%6."/>
+      <w:lvlJc w:val="right"/>
+      <w:pPr>
+        <w:ind w:left="3960" w:hanging="180"/>
+      </w:pPr>
+    </w:lvl>
+    <w:lvl w:ilvl="6" w:tplc="0409000F" w:tentative="1">
+      <w:start w:val="1"/>
+      <w:numFmt w:val="decimal"/>
+      <w:lvlText w:val="%7."/>
+      <w:lvlJc w:val="left"/>
+      <w:pPr>
+        <w:ind w:left="4680" w:hanging="360"/>
+      </w:pPr>
+    </w:lvl>
+    <w:lvl w:ilvl="7" w:tplc="04090019" w:tentative="1">
+      <w:start w:val="1"/>
+      <w:numFmt w:val="lowerLetter"/>
+      <w:lvlText w:val="%8."/>
+      <w:lvlJc w:val="left"/>
+      <w:pPr>
+        <w:ind w:left="5400" w:hanging="360"/>
+      </w:pPr>
+    </w:lvl>
+    <w:lvl w:ilvl="8" w:tplc="0409001B" w:tentative="1">
+      <w:start w:val="1"/>
+      <w:numFmt w:val="lowerRoman"/>
+      <w:lvlText w:val="%9."/>
+      <w:lvlJc w:val="right"/>
+      <w:pPr>
+        <w:ind w:left="6120" w:hanging="180"/>
+      </w:pPr>
+    </w:lvl>
+  </w:abstractNum>
   <w:num w:numId="1">
     <w:abstractNumId w:val="0"/>
+  </w:num>
+  <w:num w:numId="2">
+    <w:abstractNumId w:val="4"/>
+  </w:num>
+  <w:num w:numId="3">
+    <w:abstractNumId w:val="3"/>
+  </w:num>
+  <w:num w:numId="4">
+    <w:abstractNumId w:val="1"/>
+  </w:num>
+  <w:num w:numId="5">
+    <w:abstractNumId w:val="2"/>
   </w:num>
 </w:numbering>
 </file>
 
 <file path=word/styles.xml><?xml version="1.0" encoding="utf-8"?>
-<w:styles xmlns:mc="http://schemas.openxmlformats.org/markup-compatibility/2006" xmlns:r="http://schemas.openxmlformats.org/officeDocument/2006/relationships" xmlns:w="http://schemas.openxmlformats.org/wordprocessingml/2006/main" xmlns:w14="http://schemas.microsoft.com/office/word/2010/wordml" xmlns:w15="http://schemas.microsoft.com/office/word/2012/wordml" mc:Ignorable="w14 w15">
+<w:styles xmlns:mc="http://schemas.openxmlformats.org/markup-compatibility/2006" xmlns:r="http://schemas.openxmlformats.org/officeDocument/2006/relationships" xmlns:w="http://schemas.openxmlformats.org/wordprocessingml/2006/main" xmlns:w14="http://schemas.microsoft.com/office/word/2010/wordml" xmlns:w15="http://schemas.microsoft.com/office/word/2012/wordml" xmlns:w16se="http://schemas.microsoft.com/office/word/2015/wordml/symex" mc:Ignorable="w14 w15 w16se">
   <w:docDefaults>
     <w:rPrDefault>
       <w:rPr>
@@ -337,7 +1951,7 @@
     </w:rPrDefault>
     <w:pPrDefault/>
   </w:docDefaults>
-  <w:latentStyles w:defLockedState="0" w:defUIPriority="99" w:defSemiHidden="0" w:defUnhideWhenUsed="0" w:defQFormat="0" w:count="380">
+  <w:latentStyles w:defLockedState="0" w:defUIPriority="99" w:defSemiHidden="0" w:defUnhideWhenUsed="0" w:defQFormat="0" w:count="371">
     <w:lsdException w:name="Normal" w:uiPriority="0" w:qFormat="1"/>
     <w:lsdException w:name="heading 1" w:uiPriority="9" w:qFormat="1"/>
     <w:lsdException w:name="heading 2" w:semiHidden="1" w:uiPriority="9" w:unhideWhenUsed="1" w:qFormat="1"/>
@@ -713,14 +2327,18 @@
   <w:style w:type="paragraph" w:default="1" w:styleId="Normal">
     <w:name w:val="Normal"/>
     <w:qFormat/>
+    <w:rPr>
+      <w:noProof/>
+      <w:lang w:val="es-ES"/>
+    </w:rPr>
   </w:style>
-  <w:style w:type="character" w:default="1" w:styleId="DefaultParagraphFont">
+  <w:style w:type="character" w:default="1" w:styleId="Fuentedeprrafopredeter">
     <w:name w:val="Default Paragraph Font"/>
     <w:uiPriority w:val="1"/>
     <w:semiHidden/>
     <w:unhideWhenUsed/>
   </w:style>
-  <w:style w:type="table" w:default="1" w:styleId="TableNormal">
+  <w:style w:type="table" w:default="1" w:styleId="Tablanormal">
     <w:name w:val="Normal Table"/>
     <w:uiPriority w:val="99"/>
     <w:semiHidden/>
@@ -735,16 +2353,16 @@
       </w:tblCellMar>
     </w:tblPr>
   </w:style>
-  <w:style w:type="numbering" w:default="1" w:styleId="NoList">
+  <w:style w:type="numbering" w:default="1" w:styleId="Sinlista">
     <w:name w:val="No List"/>
     <w:uiPriority w:val="99"/>
     <w:semiHidden/>
     <w:unhideWhenUsed/>
   </w:style>
-  <w:style w:type="paragraph" w:styleId="Header">
+  <w:style w:type="paragraph" w:styleId="Encabezado">
     <w:name w:val="header"/>
     <w:basedOn w:val="Normal"/>
-    <w:link w:val="HeaderChar"/>
+    <w:link w:val="EncabezadoCar"/>
     <w:uiPriority w:val="99"/>
     <w:unhideWhenUsed/>
     <w:rsid w:val="00EF4D02"/>
@@ -755,17 +2373,17 @@
       </w:tabs>
     </w:pPr>
   </w:style>
-  <w:style w:type="character" w:customStyle="1" w:styleId="HeaderChar">
-    <w:name w:val="Header Char"/>
-    <w:basedOn w:val="DefaultParagraphFont"/>
-    <w:link w:val="Header"/>
+  <w:style w:type="character" w:customStyle="1" w:styleId="EncabezadoCar">
+    <w:name w:val="Encabezado Car"/>
+    <w:basedOn w:val="Fuentedeprrafopredeter"/>
+    <w:link w:val="Encabezado"/>
     <w:uiPriority w:val="99"/>
     <w:rsid w:val="00EF4D02"/>
   </w:style>
-  <w:style w:type="paragraph" w:styleId="Footer">
+  <w:style w:type="paragraph" w:styleId="Piedepgina">
     <w:name w:val="footer"/>
     <w:basedOn w:val="Normal"/>
-    <w:link w:val="FooterChar"/>
+    <w:link w:val="PiedepginaCar"/>
     <w:uiPriority w:val="99"/>
     <w:unhideWhenUsed/>
     <w:rsid w:val="00EF4D02"/>
@@ -776,14 +2394,14 @@
       </w:tabs>
     </w:pPr>
   </w:style>
-  <w:style w:type="character" w:customStyle="1" w:styleId="FooterChar">
-    <w:name w:val="Footer Char"/>
-    <w:basedOn w:val="DefaultParagraphFont"/>
-    <w:link w:val="Footer"/>
+  <w:style w:type="character" w:customStyle="1" w:styleId="PiedepginaCar">
+    <w:name w:val="Pie de página Car"/>
+    <w:basedOn w:val="Fuentedeprrafopredeter"/>
+    <w:link w:val="Piedepgina"/>
     <w:uiPriority w:val="99"/>
     <w:rsid w:val="00EF4D02"/>
   </w:style>
-  <w:style w:type="paragraph" w:styleId="ListParagraph">
+  <w:style w:type="paragraph" w:styleId="Prrafodelista">
     <w:name w:val="List Paragraph"/>
     <w:basedOn w:val="Normal"/>
     <w:uiPriority w:val="34"/>

</xml_diff>